<commit_message>
final stats week2 submission
</commit_message>
<xml_diff>
--- a/ht/statistics_3009/weekly_questions/2/week2_answers.docx
+++ b/ht/statistics_3009/weekly_questions/2/week2_answers.docx
@@ -775,13 +775,7 @@
         <w:rPr>
           <w:rFonts w:eastAsiaTheme="minorEastAsia"/>
         </w:rPr>
-        <w:t xml:space="preserve">Using this we can calculate the probability that E occurs using the </w:t>
-      </w:r>
-      <w:r>
-        <w:rPr>
-          <w:rFonts w:eastAsiaTheme="minorEastAsia"/>
-        </w:rPr>
-        <w:t>rule:</w:t>
+        <w:t>Using this we can calculate the probability that E occurs using the rule:</w:t>
       </w:r>
     </w:p>
     <w:p>
@@ -1002,11 +996,12 @@
           </m:r>
         </m:oMath>
       </m:oMathPara>
-    </w:p>
-    <w:p/>
-    <w:p>
-      <w:pPr>
-        <w:pStyle w:val="ListParagraph"/>
+      <w:bookmarkStart w:id="0" w:name="_GoBack"/>
+      <w:bookmarkEnd w:id="0"/>
+    </w:p>
+    <w:p>
+      <w:pPr>
+        <w:ind w:left="360"/>
       </w:pPr>
     </w:p>
     <w:p>
@@ -1017,6 +1012,132 @@
           <w:numId w:val="1"/>
         </w:numPr>
       </w:pPr>
+    </w:p>
+    <w:p>
+      <w:pPr>
+        <w:pStyle w:val="ListParagraph"/>
+      </w:pPr>
+    </w:p>
+    <w:p>
+      <w:pPr>
+        <w:jc w:val="center"/>
+      </w:pPr>
+      <w:r>
+        <w:rPr>
+          <w:noProof/>
+        </w:rPr>
+        <w:drawing>
+          <wp:inline distT="0" distB="0" distL="0" distR="0" wp14:anchorId="4B625DE0" wp14:editId="17B82C33">
+            <wp:extent cx="5005108" cy="4263775"/>
+            <wp:effectExtent l="0" t="0" r="0" b="3810"/>
+            <wp:docPr id="7" name="Picture 7"/>
+            <wp:cNvGraphicFramePr>
+              <a:graphicFrameLocks xmlns:a="http://schemas.openxmlformats.org/drawingml/2006/main" noChangeAspect="1"/>
+            </wp:cNvGraphicFramePr>
+            <a:graphic xmlns:a="http://schemas.openxmlformats.org/drawingml/2006/main">
+              <a:graphicData uri="http://schemas.openxmlformats.org/drawingml/2006/picture">
+                <pic:pic xmlns:pic="http://schemas.openxmlformats.org/drawingml/2006/picture">
+                  <pic:nvPicPr>
+                    <pic:cNvPr id="7" name="Screenshot 2019-02-12 at 13.44.24.png"/>
+                    <pic:cNvPicPr/>
+                  </pic:nvPicPr>
+                  <pic:blipFill>
+                    <a:blip r:embed="rId6">
+                      <a:extLst>
+                        <a:ext uri="{28A0092B-C50C-407E-A947-70E740481C1C}">
+                          <a14:useLocalDpi xmlns:a14="http://schemas.microsoft.com/office/drawing/2010/main" val="0"/>
+                        </a:ext>
+                      </a:extLst>
+                    </a:blip>
+                    <a:stretch>
+                      <a:fillRect/>
+                    </a:stretch>
+                  </pic:blipFill>
+                  <pic:spPr>
+                    <a:xfrm>
+                      <a:off x="0" y="0"/>
+                      <a:ext cx="5007268" cy="4265615"/>
+                    </a:xfrm>
+                    <a:prstGeom prst="rect">
+                      <a:avLst/>
+                    </a:prstGeom>
+                  </pic:spPr>
+                </pic:pic>
+              </a:graphicData>
+            </a:graphic>
+          </wp:inline>
+        </w:drawing>
+      </w:r>
+    </w:p>
+    <w:p>
+      <w:pPr>
+        <w:jc w:val="center"/>
+      </w:pPr>
+    </w:p>
+    <w:p>
+      <w:pPr>
+        <w:jc w:val="center"/>
+      </w:pPr>
+      <w:r>
+        <w:rPr>
+          <w:noProof/>
+        </w:rPr>
+        <w:drawing>
+          <wp:inline distT="0" distB="0" distL="0" distR="0">
+            <wp:extent cx="635000" cy="355600"/>
+            <wp:effectExtent l="0" t="0" r="0" b="0"/>
+            <wp:docPr id="8" name="Picture 8"/>
+            <wp:cNvGraphicFramePr>
+              <a:graphicFrameLocks xmlns:a="http://schemas.openxmlformats.org/drawingml/2006/main" noChangeAspect="1"/>
+            </wp:cNvGraphicFramePr>
+            <a:graphic xmlns:a="http://schemas.openxmlformats.org/drawingml/2006/main">
+              <a:graphicData uri="http://schemas.openxmlformats.org/drawingml/2006/picture">
+                <pic:pic xmlns:pic="http://schemas.openxmlformats.org/drawingml/2006/picture">
+                  <pic:nvPicPr>
+                    <pic:cNvPr id="8" name="Screenshot 2019-02-12 at 13.45.04.png"/>
+                    <pic:cNvPicPr/>
+                  </pic:nvPicPr>
+                  <pic:blipFill>
+                    <a:blip r:embed="rId7">
+                      <a:extLst>
+                        <a:ext uri="{28A0092B-C50C-407E-A947-70E740481C1C}">
+                          <a14:useLocalDpi xmlns:a14="http://schemas.microsoft.com/office/drawing/2010/main" val="0"/>
+                        </a:ext>
+                      </a:extLst>
+                    </a:blip>
+                    <a:stretch>
+                      <a:fillRect/>
+                    </a:stretch>
+                  </pic:blipFill>
+                  <pic:spPr>
+                    <a:xfrm>
+                      <a:off x="0" y="0"/>
+                      <a:ext cx="635000" cy="355600"/>
+                    </a:xfrm>
+                    <a:prstGeom prst="rect">
+                      <a:avLst/>
+                    </a:prstGeom>
+                  </pic:spPr>
+                </pic:pic>
+              </a:graphicData>
+            </a:graphic>
+          </wp:inline>
+        </w:drawing>
+      </w:r>
+    </w:p>
+    <w:p>
+      <w:pPr>
+        <w:pStyle w:val="ListParagraph"/>
+      </w:pPr>
+    </w:p>
+    <w:p>
+      <w:pPr>
+        <w:pStyle w:val="ListParagraph"/>
+        <w:numPr>
+          <w:ilvl w:val="0"/>
+          <w:numId w:val="1"/>
+        </w:numPr>
+      </w:pPr>
       <w:r>
         <w:t xml:space="preserve">The </w:t>
       </w:r>
@@ -1042,13 +1163,7 @@
             <w:rPr>
               <w:rFonts w:ascii="Cambria Math" w:hAnsi="Cambria Math"/>
             </w:rPr>
-            <m:t>E</m:t>
-          </m:r>
-          <m:r>
-            <w:rPr>
-              <w:rFonts w:ascii="Cambria Math" w:hAnsi="Cambria Math"/>
-            </w:rPr>
-            <m:t>=</m:t>
+            <m:t>E=</m:t>
           </m:r>
           <m:d>
             <m:dPr>
@@ -1368,13 +1483,7 @@
             <w:rPr>
               <w:rFonts w:ascii="Cambria Math" w:eastAsiaTheme="minorEastAsia" w:hAnsi="Cambria Math"/>
             </w:rPr>
-            <m:t>=</m:t>
-          </m:r>
-          <m:r>
-            <w:rPr>
-              <w:rFonts w:ascii="Cambria Math" w:eastAsiaTheme="minorEastAsia" w:hAnsi="Cambria Math"/>
-            </w:rPr>
-            <m:t>0.01388888888</m:t>
+            <m:t>=0.01388888888</m:t>
           </m:r>
         </m:oMath>
       </m:oMathPara>
@@ -1393,6 +1502,7 @@
         </w:numPr>
       </w:pPr>
       <w:r>
+        <w:lastRenderedPageBreak/>
         <w:t>The sample space S of all possible outcomes for the event E that the sum of all rolls add to 12 given that the first roll was a 1 is as follows:</w:t>
       </w:r>
     </w:p>
@@ -1414,19 +1524,7 @@
             <w:rPr>
               <w:rFonts w:ascii="Cambria Math" w:hAnsi="Cambria Math"/>
             </w:rPr>
-            <m:t>E</m:t>
-          </m:r>
-          <m:r>
-            <w:rPr>
-              <w:rFonts w:ascii="Cambria Math" w:hAnsi="Cambria Math"/>
-            </w:rPr>
-            <m:t>=</m:t>
-          </m:r>
-          <m:r>
-            <w:rPr>
-              <w:rFonts w:ascii="Cambria Math" w:hAnsi="Cambria Math"/>
-            </w:rPr>
-            <m:t>{</m:t>
+            <m:t>E={</m:t>
           </m:r>
           <m:d>
             <m:dPr>
@@ -1772,13 +1870,7 @@
             <w:rPr>
               <w:rFonts w:ascii="Cambria Math" w:eastAsiaTheme="minorEastAsia" w:hAnsi="Cambria Math"/>
             </w:rPr>
-            <m:t>=</m:t>
-          </m:r>
-          <m:r>
-            <w:rPr>
-              <w:rFonts w:ascii="Cambria Math" w:eastAsiaTheme="minorEastAsia" w:hAnsi="Cambria Math"/>
-            </w:rPr>
-            <m:t>0.05555555555</m:t>
+            <m:t>=0.05555555555</m:t>
           </m:r>
         </m:oMath>
       </m:oMathPara>
@@ -1813,79 +1905,15 @@
     <w:p>
       <w:pPr>
         <w:rPr>
+          <w:i/>
+        </w:rPr>
+      </w:pPr>
+      <w:r>
+        <w:rPr>
           <w:b/>
           <w:i/>
           <w:color w:val="FF0000"/>
         </w:rPr>
-      </w:pPr>
-    </w:p>
-    <w:p>
-      <w:pPr>
-        <w:rPr>
-          <w:b/>
-          <w:i/>
-          <w:color w:val="FF0000"/>
-        </w:rPr>
-      </w:pPr>
-    </w:p>
-    <w:p>
-      <w:pPr>
-        <w:rPr>
-          <w:b/>
-          <w:i/>
-          <w:color w:val="FF0000"/>
-        </w:rPr>
-      </w:pPr>
-    </w:p>
-    <w:p>
-      <w:pPr>
-        <w:rPr>
-          <w:b/>
-          <w:i/>
-          <w:color w:val="FF0000"/>
-        </w:rPr>
-      </w:pPr>
-    </w:p>
-    <w:p>
-      <w:pPr>
-        <w:rPr>
-          <w:b/>
-          <w:i/>
-          <w:color w:val="FF0000"/>
-        </w:rPr>
-      </w:pPr>
-    </w:p>
-    <w:p>
-      <w:pPr>
-        <w:rPr>
-          <w:b/>
-          <w:i/>
-          <w:color w:val="FF0000"/>
-        </w:rPr>
-      </w:pPr>
-    </w:p>
-    <w:p>
-      <w:pPr>
-        <w:rPr>
-          <w:b/>
-          <w:i/>
-          <w:color w:val="FF0000"/>
-        </w:rPr>
-      </w:pPr>
-    </w:p>
-    <w:p>
-      <w:pPr>
-        <w:rPr>
-          <w:i/>
-        </w:rPr>
-      </w:pPr>
-      <w:r>
-        <w:rPr>
-          <w:b/>
-          <w:i/>
-          <w:color w:val="FF0000"/>
-        </w:rPr>
-        <w:lastRenderedPageBreak/>
         <w:t xml:space="preserve">Question </w:t>
       </w:r>
       <w:r>
@@ -1988,19 +2016,7 @@
         <w:t>2</w:t>
       </w:r>
       <w:r>
-        <w:t xml:space="preserve"> – A one is rolled on the first die and</w:t>
-      </w:r>
-      <w:r>
-        <w:t xml:space="preserve"> then a 5</w:t>
-      </w:r>
-      <w:r>
-        <w:t xml:space="preserve"> on the second die (</w:t>
-      </w:r>
-      <w:r>
-        <w:t>20</w:t>
-      </w:r>
-      <w:r>
-        <w:t xml:space="preserve"> sided)</w:t>
+        <w:t xml:space="preserve"> – A one is rolled on the first die and then a 5 on the second die (20 sided)</w:t>
       </w:r>
     </w:p>
     <w:p/>
@@ -2009,10 +2025,7 @@
         <w:ind w:left="720"/>
       </w:pPr>
       <w:r>
-        <w:t xml:space="preserve">The probability of </w:t>
-      </w:r>
-      <w:r>
-        <w:t>E</w:t>
+        <w:t>The probability of E</w:t>
       </w:r>
       <w:r>
         <w:rPr>
@@ -2150,19 +2163,7 @@
             <w:rPr>
               <w:rFonts w:ascii="Cambria Math" w:hAnsi="Cambria Math"/>
             </w:rPr>
-            <m:t>=0.</m:t>
-          </m:r>
-          <m:r>
-            <w:rPr>
-              <w:rFonts w:ascii="Cambria Math" w:hAnsi="Cambria Math"/>
-            </w:rPr>
-            <m:t>0</m:t>
-          </m:r>
-          <m:r>
-            <w:rPr>
-              <w:rFonts w:ascii="Cambria Math" w:hAnsi="Cambria Math"/>
-            </w:rPr>
-            <m:t>2778</m:t>
+            <m:t>=0.02778</m:t>
           </m:r>
         </m:oMath>
       </m:oMathPara>
@@ -2189,10 +2190,7 @@
         <w:t>2</w:t>
       </w:r>
       <w:r>
-        <w:t xml:space="preserve"> occurring is the probability of a one</w:t>
-      </w:r>
-      <w:r>
-        <w:t xml:space="preserve"> </w:t>
+        <w:t xml:space="preserve"> occurring is the probability of a one </w:t>
       </w:r>
       <w:r>
         <w:rPr>
@@ -2202,10 +2200,7 @@
         <w:t>not</w:t>
       </w:r>
       <w:r>
-        <w:t xml:space="preserve"> being rolled </w:t>
-      </w:r>
-      <w:r>
-        <w:t>on the first die (6-sided) and then a five being rolled on a 20 sided die on the second roll which is as follows:</w:t>
+        <w:t xml:space="preserve"> being rolled on the first die (6-sided) and then a five being rolled on a 20 sided die on the second roll which is as follows:</w:t>
       </w:r>
     </w:p>
     <w:p>
@@ -2334,19 +2329,7 @@
             <w:rPr>
               <w:rFonts w:ascii="Cambria Math" w:hAnsi="Cambria Math"/>
             </w:rPr>
-            <m:t>=0.</m:t>
-          </m:r>
-          <m:r>
-            <w:rPr>
-              <w:rFonts w:ascii="Cambria Math" w:hAnsi="Cambria Math"/>
-            </w:rPr>
-            <m:t>0417</m:t>
-          </m:r>
-          <m:r>
-            <w:rPr>
-              <w:rFonts w:ascii="Cambria Math" w:hAnsi="Cambria Math"/>
-            </w:rPr>
-            <m:t>7</m:t>
+            <m:t>=0.04177</m:t>
           </m:r>
         </m:oMath>
       </m:oMathPara>
@@ -2512,37 +2495,7 @@
             <w:rPr>
               <w:rFonts w:ascii="Cambria Math" w:hAnsi="Cambria Math"/>
             </w:rPr>
-            <m:t>=0.</m:t>
-          </m:r>
-          <m:r>
-            <w:rPr>
-              <w:rFonts w:ascii="Cambria Math" w:hAnsi="Cambria Math"/>
-            </w:rPr>
-            <m:t>0</m:t>
-          </m:r>
-          <m:r>
-            <w:rPr>
-              <w:rFonts w:ascii="Cambria Math" w:hAnsi="Cambria Math"/>
-            </w:rPr>
-            <m:t>2778+0.0417</m:t>
-          </m:r>
-          <m:r>
-            <w:rPr>
-              <w:rFonts w:ascii="Cambria Math" w:hAnsi="Cambria Math"/>
-            </w:rPr>
-            <m:t>7</m:t>
-          </m:r>
-          <m:r>
-            <w:rPr>
-              <w:rFonts w:ascii="Cambria Math" w:hAnsi="Cambria Math"/>
-            </w:rPr>
-            <m:t>=</m:t>
-          </m:r>
-          <m:r>
-            <w:rPr>
-              <w:rFonts w:ascii="Cambria Math" w:hAnsi="Cambria Math"/>
-            </w:rPr>
-            <m:t>0.0694</m:t>
+            <m:t>=0.02778+0.04177=0.0694</m:t>
           </m:r>
         </m:oMath>
       </m:oMathPara>
@@ -2563,10 +2516,8 @@
         </w:numPr>
       </w:pPr>
       <w:r>
-        <w:t xml:space="preserve">The probability that the second throw comes up a 15 is similar to the calculation of </w:t>
-      </w:r>
-      <w:r>
-        <w:t>E</w:t>
+        <w:lastRenderedPageBreak/>
+        <w:t>The probability that the second throw comes up a 15 is similar to the calculation of E</w:t>
       </w:r>
       <w:r>
         <w:rPr>
@@ -2585,10 +2536,7 @@
         <w:t>not</w:t>
       </w:r>
       <w:r>
-        <w:t xml:space="preserve"> </w:t>
-      </w:r>
-      <w:r>
-        <w:t xml:space="preserve">occur in the first roll. Then we must also calculate the probability of a 15 being rolled on the second roll of the 20 sided die. </w:t>
+        <w:t xml:space="preserve"> occur in the first roll. Then we must also calculate the probability of a 15 being rolled on the second roll of the 20 sided die. </w:t>
       </w:r>
     </w:p>
     <w:p/>
@@ -2690,19 +2638,7 @@
             <w:rPr>
               <w:rFonts w:ascii="Cambria Math" w:hAnsi="Cambria Math"/>
             </w:rPr>
-            <m:t>=</m:t>
-          </m:r>
-          <m:r>
-            <w:rPr>
-              <w:rFonts w:ascii="Cambria Math" w:hAnsi="Cambria Math"/>
-            </w:rPr>
-            <m:t>0.041</m:t>
-          </m:r>
-          <m:r>
-            <w:rPr>
-              <w:rFonts w:ascii="Cambria Math" w:hAnsi="Cambria Math"/>
-            </w:rPr>
-            <m:t>7</m:t>
+            <m:t>=0.0417</m:t>
           </m:r>
         </m:oMath>
       </m:oMathPara>
@@ -2720,167 +2656,59 @@
           <w:i/>
         </w:rPr>
       </w:pPr>
-    </w:p>
-    <w:p>
-      <w:pPr>
+      <w:bookmarkStart w:id="1" w:name="OLE_LINK1"/>
+      <w:bookmarkStart w:id="2" w:name="OLE_LINK2"/>
+    </w:p>
+    <w:p>
+      <w:pPr>
+        <w:rPr>
+          <w:i/>
+        </w:rPr>
+      </w:pPr>
+      <w:r>
         <w:rPr>
           <w:b/>
           <w:i/>
           <w:color w:val="FF0000"/>
         </w:rPr>
-      </w:pPr>
-    </w:p>
-    <w:p>
-      <w:pPr>
+        <w:t xml:space="preserve">Question </w:t>
+      </w:r>
+      <w:r>
         <w:rPr>
           <w:b/>
           <w:i/>
           <w:color w:val="FF0000"/>
         </w:rPr>
-      </w:pPr>
-    </w:p>
-    <w:p>
-      <w:pPr>
+        <w:t>3</w:t>
+      </w:r>
+      <w:r>
         <w:rPr>
           <w:b/>
           <w:i/>
           <w:color w:val="FF0000"/>
         </w:rPr>
-      </w:pPr>
-    </w:p>
-    <w:p>
-      <w:pPr>
-        <w:rPr>
-          <w:b/>
+        <w:t xml:space="preserve"> –</w:t>
+      </w:r>
+      <w:r>
+        <w:rPr>
           <w:i/>
           <w:color w:val="FF0000"/>
         </w:rPr>
-      </w:pPr>
-    </w:p>
-    <w:p>
-      <w:pPr>
-        <w:rPr>
-          <w:b/>
-          <w:i/>
-          <w:color w:val="FF0000"/>
-        </w:rPr>
-      </w:pPr>
-    </w:p>
-    <w:p>
-      <w:pPr>
-        <w:rPr>
-          <w:b/>
-          <w:i/>
-          <w:color w:val="FF0000"/>
-        </w:rPr>
-      </w:pPr>
-    </w:p>
-    <w:p>
-      <w:pPr>
-        <w:rPr>
-          <w:b/>
-          <w:i/>
-          <w:color w:val="FF0000"/>
-        </w:rPr>
-      </w:pPr>
-    </w:p>
-    <w:p>
-      <w:pPr>
-        <w:rPr>
-          <w:b/>
-          <w:i/>
-          <w:color w:val="FF0000"/>
-        </w:rPr>
-      </w:pPr>
-    </w:p>
-    <w:p>
-      <w:pPr>
-        <w:rPr>
-          <w:b/>
-          <w:i/>
-          <w:color w:val="FF0000"/>
-        </w:rPr>
-      </w:pPr>
-    </w:p>
-    <w:p>
-      <w:pPr>
-        <w:rPr>
-          <w:b/>
-          <w:i/>
-          <w:color w:val="FF0000"/>
-        </w:rPr>
-      </w:pPr>
-    </w:p>
-    <w:p>
-      <w:pPr>
-        <w:rPr>
-          <w:b/>
-          <w:i/>
-          <w:color w:val="FF0000"/>
-        </w:rPr>
-      </w:pPr>
-    </w:p>
-    <w:p>
-      <w:pPr>
-        <w:rPr>
-          <w:b/>
-          <w:i/>
-          <w:color w:val="FF0000"/>
-        </w:rPr>
-      </w:pPr>
-    </w:p>
-    <w:p>
-      <w:pPr>
-        <w:rPr>
-          <w:b/>
-          <w:i/>
-          <w:color w:val="FF0000"/>
-        </w:rPr>
-      </w:pPr>
-    </w:p>
-    <w:p>
-      <w:pPr>
-        <w:rPr>
-          <w:i/>
-        </w:rPr>
-      </w:pPr>
-      <w:r>
-        <w:rPr>
-          <w:b/>
-          <w:i/>
-          <w:color w:val="FF0000"/>
-        </w:rPr>
-        <w:lastRenderedPageBreak/>
-        <w:t xml:space="preserve">Question </w:t>
-      </w:r>
-      <w:r>
-        <w:rPr>
-          <w:b/>
-          <w:i/>
-          <w:color w:val="FF0000"/>
-        </w:rPr>
-        <w:t>3</w:t>
-      </w:r>
-      <w:r>
-        <w:rPr>
-          <w:b/>
-          <w:i/>
-          <w:color w:val="FF0000"/>
-        </w:rPr>
-        <w:t xml:space="preserve"> –</w:t>
-      </w:r>
-      <w:r>
-        <w:rPr>
-          <w:i/>
-          <w:color w:val="FF0000"/>
-        </w:rPr>
         <w:t xml:space="preserve"> </w:t>
       </w:r>
       <w:r>
         <w:rPr>
           <w:i/>
         </w:rPr>
-        <w:t>At a certain stage of a criminal investigation, the inspector in charge is</w:t>
+        <w:t>At a certain</w:t>
+      </w:r>
+      <w:bookmarkEnd w:id="1"/>
+      <w:bookmarkEnd w:id="2"/>
+      <w:r>
+        <w:rPr>
+          <w:i/>
+        </w:rPr>
+        <w:t xml:space="preserve"> stage of a criminal investigation, the inspector in charge is</w:t>
       </w:r>
     </w:p>
     <w:p>
@@ -3704,13 +3532,7 @@
             <w:rPr>
               <w:rFonts w:ascii="Cambria Math" w:eastAsiaTheme="minorEastAsia" w:hAnsi="Cambria Math"/>
             </w:rPr>
-            <m:t>=</m:t>
-          </m:r>
-          <m:r>
-            <w:rPr>
-              <w:rFonts w:ascii="Cambria Math" w:eastAsiaTheme="minorEastAsia" w:hAnsi="Cambria Math"/>
-            </w:rPr>
-            <m:t>0.68</m:t>
+            <m:t>=0.68</m:t>
           </m:r>
         </m:oMath>
       </m:oMathPara>
@@ -3838,19 +3660,7 @@
             <w:rPr>
               <w:rFonts w:ascii="Cambria Math" w:hAnsi="Cambria Math"/>
             </w:rPr>
-            <m:t xml:space="preserve">= </m:t>
-          </m:r>
-          <m:r>
-            <w:rPr>
-              <w:rFonts w:ascii="Cambria Math" w:hAnsi="Cambria Math"/>
-            </w:rPr>
-            <m:t>0.882</m:t>
-          </m:r>
-          <m:r>
-            <w:rPr>
-              <w:rFonts w:ascii="Cambria Math" w:hAnsi="Cambria Math"/>
-            </w:rPr>
-            <m:t>4</m:t>
+            <m:t>= 0.8824</m:t>
           </m:r>
         </m:oMath>
       </m:oMathPara>
@@ -3869,33 +3679,281 @@
         </w:rPr>
         <w:t>This means that the inspector would now be 88.24% certain that the suspect was guilty if it turned out that he had the given characteristic.</w:t>
       </w:r>
-      <w:bookmarkStart w:id="0" w:name="_GoBack"/>
-      <w:bookmarkEnd w:id="0"/>
-    </w:p>
-    <w:p>
-      <w:pPr>
-        <w:rPr>
-          <w:rFonts w:eastAsiaTheme="minorEastAsia"/>
-        </w:rPr>
-      </w:pPr>
-    </w:p>
-    <w:p>
-      <w:pPr>
-        <w:rPr>
-          <w:rFonts w:eastAsiaTheme="minorEastAsia"/>
-        </w:rPr>
-      </w:pPr>
-    </w:p>
-    <w:p/>
+    </w:p>
     <w:p>
       <w:pPr>
         <w:rPr>
           <w:b/>
           <w:i/>
-        </w:rPr>
-      </w:pPr>
-    </w:p>
-    <w:p/>
+          <w:color w:val="FF0000"/>
+        </w:rPr>
+      </w:pPr>
+    </w:p>
+    <w:p>
+      <w:pPr>
+        <w:rPr>
+          <w:i/>
+        </w:rPr>
+      </w:pPr>
+      <w:r>
+        <w:rPr>
+          <w:b/>
+          <w:i/>
+          <w:color w:val="FF0000"/>
+        </w:rPr>
+        <w:t xml:space="preserve">Question </w:t>
+      </w:r>
+      <w:r>
+        <w:rPr>
+          <w:b/>
+          <w:i/>
+          <w:color w:val="FF0000"/>
+        </w:rPr>
+        <w:t>4</w:t>
+      </w:r>
+      <w:r>
+        <w:rPr>
+          <w:b/>
+          <w:i/>
+          <w:color w:val="FF0000"/>
+        </w:rPr>
+        <w:t xml:space="preserve"> –</w:t>
+      </w:r>
+      <w:r>
+        <w:rPr>
+          <w:i/>
+          <w:color w:val="FF0000"/>
+        </w:rPr>
+        <w:t xml:space="preserve"> </w:t>
+      </w:r>
+      <w:r>
+        <w:rPr>
+          <w:i/>
+        </w:rPr>
+        <w:t>Your cell phone is constantly trying to keep track of where you are. At any</w:t>
+      </w:r>
+    </w:p>
+    <w:p>
+      <w:pPr>
+        <w:rPr>
+          <w:i/>
+        </w:rPr>
+      </w:pPr>
+      <w:r>
+        <w:rPr>
+          <w:i/>
+        </w:rPr>
+        <w:t>given point in time, for all nearby locations, your phone stores a probability that you are in</w:t>
+      </w:r>
+    </w:p>
+    <w:p>
+      <w:pPr>
+        <w:rPr>
+          <w:i/>
+        </w:rPr>
+      </w:pPr>
+      <w:r>
+        <w:rPr>
+          <w:i/>
+        </w:rPr>
+        <w:t>that location. Right now your phone believes that you are in one of 16 different locations</w:t>
+      </w:r>
+    </w:p>
+    <w:p>
+      <w:pPr>
+        <w:rPr>
+          <w:i/>
+        </w:rPr>
+      </w:pPr>
+      <w:r>
+        <w:rPr>
+          <w:i/>
+        </w:rPr>
+        <w:t>arranged in a grid with the following probabilities</w:t>
+      </w:r>
+      <w:r>
+        <w:rPr>
+          <w:i/>
+        </w:rPr>
+        <w:t>.</w:t>
+      </w:r>
+    </w:p>
+    <w:p>
+      <w:pPr>
+        <w:rPr>
+          <w:i/>
+        </w:rPr>
+      </w:pPr>
+    </w:p>
+    <w:p>
+      <w:pPr>
+        <w:jc w:val="center"/>
+      </w:pPr>
+      <w:r>
+        <w:rPr>
+          <w:noProof/>
+        </w:rPr>
+        <w:drawing>
+          <wp:inline distT="0" distB="0" distL="0" distR="0">
+            <wp:extent cx="3544584" cy="4361924"/>
+            <wp:effectExtent l="0" t="0" r="0" b="0"/>
+            <wp:docPr id="4" name="Picture 4"/>
+            <wp:cNvGraphicFramePr>
+              <a:graphicFrameLocks xmlns:a="http://schemas.openxmlformats.org/drawingml/2006/main" noChangeAspect="1"/>
+            </wp:cNvGraphicFramePr>
+            <a:graphic xmlns:a="http://schemas.openxmlformats.org/drawingml/2006/main">
+              <a:graphicData uri="http://schemas.openxmlformats.org/drawingml/2006/picture">
+                <pic:pic xmlns:pic="http://schemas.openxmlformats.org/drawingml/2006/picture">
+                  <pic:nvPicPr>
+                    <pic:cNvPr id="4" name="Screenshot 2019-02-12 at 13.36.50.png"/>
+                    <pic:cNvPicPr/>
+                  </pic:nvPicPr>
+                  <pic:blipFill>
+                    <a:blip r:embed="rId8">
+                      <a:extLst>
+                        <a:ext uri="{28A0092B-C50C-407E-A947-70E740481C1C}">
+                          <a14:useLocalDpi xmlns:a14="http://schemas.microsoft.com/office/drawing/2010/main" val="0"/>
+                        </a:ext>
+                      </a:extLst>
+                    </a:blip>
+                    <a:stretch>
+                      <a:fillRect/>
+                    </a:stretch>
+                  </pic:blipFill>
+                  <pic:spPr>
+                    <a:xfrm>
+                      <a:off x="0" y="0"/>
+                      <a:ext cx="3564195" cy="4386057"/>
+                    </a:xfrm>
+                    <a:prstGeom prst="rect">
+                      <a:avLst/>
+                    </a:prstGeom>
+                  </pic:spPr>
+                </pic:pic>
+              </a:graphicData>
+            </a:graphic>
+          </wp:inline>
+        </w:drawing>
+      </w:r>
+    </w:p>
+    <w:p>
+      <w:pPr>
+        <w:jc w:val="center"/>
+      </w:pPr>
+      <w:r>
+        <w:rPr>
+          <w:noProof/>
+        </w:rPr>
+        <w:lastRenderedPageBreak/>
+        <w:drawing>
+          <wp:inline distT="0" distB="0" distL="0" distR="0">
+            <wp:extent cx="3534296" cy="1939753"/>
+            <wp:effectExtent l="0" t="0" r="0" b="3810"/>
+            <wp:docPr id="5" name="Picture 5"/>
+            <wp:cNvGraphicFramePr>
+              <a:graphicFrameLocks xmlns:a="http://schemas.openxmlformats.org/drawingml/2006/main" noChangeAspect="1"/>
+            </wp:cNvGraphicFramePr>
+            <a:graphic xmlns:a="http://schemas.openxmlformats.org/drawingml/2006/main">
+              <a:graphicData uri="http://schemas.openxmlformats.org/drawingml/2006/picture">
+                <pic:pic xmlns:pic="http://schemas.openxmlformats.org/drawingml/2006/picture">
+                  <pic:nvPicPr>
+                    <pic:cNvPr id="5" name="Screenshot 2019-02-12 at 13.37.04.png"/>
+                    <pic:cNvPicPr/>
+                  </pic:nvPicPr>
+                  <pic:blipFill>
+                    <a:blip r:embed="rId9" cstate="print">
+                      <a:extLst>
+                        <a:ext uri="{28A0092B-C50C-407E-A947-70E740481C1C}">
+                          <a14:useLocalDpi xmlns:a14="http://schemas.microsoft.com/office/drawing/2010/main" val="0"/>
+                        </a:ext>
+                      </a:extLst>
+                    </a:blip>
+                    <a:stretch>
+                      <a:fillRect/>
+                    </a:stretch>
+                  </pic:blipFill>
+                  <pic:spPr>
+                    <a:xfrm>
+                      <a:off x="0" y="0"/>
+                      <a:ext cx="3554775" cy="1950993"/>
+                    </a:xfrm>
+                    <a:prstGeom prst="rect">
+                      <a:avLst/>
+                    </a:prstGeom>
+                  </pic:spPr>
+                </pic:pic>
+              </a:graphicData>
+            </a:graphic>
+          </wp:inline>
+        </w:drawing>
+      </w:r>
+    </w:p>
+    <w:p>
+      <w:pPr>
+        <w:jc w:val="center"/>
+      </w:pPr>
+    </w:p>
+    <w:p>
+      <w:pPr>
+        <w:jc w:val="center"/>
+      </w:pPr>
+    </w:p>
+    <w:p>
+      <w:pPr>
+        <w:jc w:val="center"/>
+      </w:pPr>
+      <w:r>
+        <w:rPr>
+          <w:noProof/>
+        </w:rPr>
+        <w:drawing>
+          <wp:inline distT="0" distB="0" distL="0" distR="0" wp14:anchorId="349E8678" wp14:editId="40998A67">
+            <wp:extent cx="2568539" cy="652662"/>
+            <wp:effectExtent l="0" t="0" r="0" b="0"/>
+            <wp:docPr id="6" name="Picture 6"/>
+            <wp:cNvGraphicFramePr>
+              <a:graphicFrameLocks xmlns:a="http://schemas.openxmlformats.org/drawingml/2006/main" noChangeAspect="1"/>
+            </wp:cNvGraphicFramePr>
+            <a:graphic xmlns:a="http://schemas.openxmlformats.org/drawingml/2006/main">
+              <a:graphicData uri="http://schemas.openxmlformats.org/drawingml/2006/picture">
+                <pic:pic xmlns:pic="http://schemas.openxmlformats.org/drawingml/2006/picture">
+                  <pic:nvPicPr>
+                    <pic:cNvPr id="6" name="Screenshot 2019-02-12 at 13.37.15.png"/>
+                    <pic:cNvPicPr/>
+                  </pic:nvPicPr>
+                  <pic:blipFill>
+                    <a:blip r:embed="rId10">
+                      <a:extLst>
+                        <a:ext uri="{28A0092B-C50C-407E-A947-70E740481C1C}">
+                          <a14:useLocalDpi xmlns:a14="http://schemas.microsoft.com/office/drawing/2010/main" val="0"/>
+                        </a:ext>
+                      </a:extLst>
+                    </a:blip>
+                    <a:stretch>
+                      <a:fillRect/>
+                    </a:stretch>
+                  </pic:blipFill>
+                  <pic:spPr>
+                    <a:xfrm>
+                      <a:off x="0" y="0"/>
+                      <a:ext cx="2598520" cy="660280"/>
+                    </a:xfrm>
+                    <a:prstGeom prst="rect">
+                      <a:avLst/>
+                    </a:prstGeom>
+                  </pic:spPr>
+                </pic:pic>
+              </a:graphicData>
+            </a:graphic>
+          </wp:inline>
+        </w:drawing>
+      </w:r>
+    </w:p>
+    <w:p>
+      <w:pPr>
+        <w:jc w:val="center"/>
+      </w:pPr>
+    </w:p>
     <w:sectPr>
       <w:pgSz w:w="11900" w:h="16840"/>
       <w:pgMar w:top="1440" w:right="1440" w:bottom="1440" w:left="1440" w:header="708" w:footer="708" w:gutter="0"/>
@@ -5231,4 +5289,16 @@
     </a:ext>
   </a:extLst>
 </a:theme>
+</file>
+
+<file path=customXml/item1.xml><?xml version="1.0" encoding="utf-8"?>
+<b:Sources xmlns:b="http://schemas.openxmlformats.org/officeDocument/2006/bibliography" xmlns="http://schemas.openxmlformats.org/officeDocument/2006/bibliography" SelectedStyle="/APASixthEditionOfficeOnline.xsl" StyleName="APA" Version="6"/>
+</file>
+
+<file path=customXml/itemProps1.xml><?xml version="1.0" encoding="utf-8"?>
+<ds:datastoreItem xmlns:ds="http://schemas.openxmlformats.org/officeDocument/2006/customXml" ds:itemID="{D5D10B10-E6E9-8244-A64C-D782004748A5}">
+  <ds:schemaRefs>
+    <ds:schemaRef ds:uri="http://schemas.openxmlformats.org/officeDocument/2006/bibliography"/>
+  </ds:schemaRefs>
+</ds:datastoreItem>
 </file>
</xml_diff>